<commit_message>
More work on essay
</commit_message>
<xml_diff>
--- a/Current Semester/ENGL 101/Research Essay.docx
+++ b/Current Semester/ENGL 101/Research Essay.docx
@@ -92,48 +92,164 @@
       <w:r>
         <w:t xml:space="preserve"> </w:t>
       </w:r>
+      <w:r>
+        <w:t xml:space="preserve">; vs </w:t>
+      </w:r>
+      <w:r>
+        <w:t>:</w:t>
+      </w:r>
+      <w:r>
+        <w:t xml:space="preserve"> </w:t>
+      </w:r>
+      <w:r>
+        <w:t>)</w:t>
+      </w:r>
+    </w:p>
+    <w:p>
+      <w:r>
+        <w:t xml:space="preserve">How do you get </w:t>
+      </w:r>
+      <w:r>
+        <w:t>from working</w:t>
+      </w:r>
+      <w:r>
+        <w:t xml:space="preserve"> because you have to pay bills, feed yourself, and stay alive, to </w:t>
+      </w:r>
+      <w:r>
+        <w:t>working because you love your job and you feel that you never work a day In your life?</w:t>
+      </w:r>
+      <w:r>
+        <w:t xml:space="preserve"> In ot</w:t>
+      </w:r>
+      <w:r>
+        <w:t>her words, how do you find your</w:t>
+      </w:r>
+      <w:r>
+        <w:t xml:space="preserve"> </w:t>
+      </w:r>
+      <w:r>
+        <w:t>passion?</w:t>
+      </w:r>
+    </w:p>
+    <w:p>
+      <w:r>
+        <w:t>Sir Ken Robinson is an internationally recognized leader in the development of creativity, innovation, and human potential</w:t>
+      </w:r>
+      <w:r>
+        <w:t>. He taught for 12 years at the University of Warwick in the UK and is now professor emeritus. He gave a famous 2006 TED talk about “How education kills creativity”. And in Robinson’s book</w:t>
+      </w:r>
+      <w:r>
+        <w:t>,</w:t>
+      </w:r>
+      <w:r>
+        <w:t xml:space="preserve"> Finding Your Element, he aims to answer that exact question. How does one find their passion?</w:t>
+      </w:r>
+      <w:r>
+        <w:t xml:space="preserve"> The book refers to finding what you love to do as your </w:t>
+      </w:r>
+      <w:r>
+        <w:t>“</w:t>
+      </w:r>
+      <w:r>
+        <w:t>Element</w:t>
+      </w:r>
+      <w:r>
+        <w:t>”</w:t>
+      </w:r>
+      <w:r>
+        <w:t xml:space="preserve">. Robinson states that </w:t>
+      </w:r>
+      <w:r>
+        <w:t>an individual’</w:t>
+      </w:r>
+      <w:r>
+        <w:t>s E</w:t>
+      </w:r>
+      <w:r>
+        <w:t xml:space="preserve">lement is </w:t>
+      </w:r>
+      <w:r>
+        <w:t>“…</w:t>
+      </w:r>
+      <w:r>
+        <w:t>doing something that feels so completely natural to you</w:t>
+      </w:r>
+      <w:r>
+        <w:t>, that resonates so strongly with you, that you feel that this is who you really are.”</w:t>
+      </w:r>
+      <w:r>
+        <w:t xml:space="preserve"> (xi). It’s about being “in the zone”</w:t>
+      </w:r>
+      <w:r>
+        <w:t>. B</w:t>
+      </w:r>
+      <w:r>
+        <w:t>eing in your Element is where you’re staying up late at night trying to get something down. It may be a new music piece, or an equation</w:t>
+      </w:r>
+      <w:r>
+        <w:t xml:space="preserve"> that you’ve spent hours working out</w:t>
+      </w:r>
+      <w:r>
+        <w:t>.</w:t>
+      </w:r>
+      <w:r>
+        <w:t xml:space="preserve"> Nonetheless everybody has an Element, and finding that Element is based off of three principles.</w:t>
+      </w:r>
+    </w:p>
+    <w:p>
+      <w:r>
+        <w:t xml:space="preserve">Robinson states </w:t>
+      </w:r>
+      <w:r>
+        <w:t xml:space="preserve">in his book </w:t>
+      </w:r>
+      <w:r>
+        <w:t>that everyone is unique. No two beings on earth are exactly the same, we all have our own interests, aptitud</w:t>
+      </w:r>
+      <w:r>
+        <w:t>es, hobbies, likes</w:t>
+      </w:r>
+      <w:r>
+        <w:t>,</w:t>
+      </w:r>
+      <w:r>
+        <w:t xml:space="preserve"> and dislikes. We are unique biologically, as in our genes and traits, as well as environmentally. Nobody grows up in the same place, time, </w:t>
+      </w:r>
+      <w:r>
+        <w:t>and culture</w:t>
+      </w:r>
+      <w:r>
+        <w:t xml:space="preserve"> with the same family, wealth, and experience.</w:t>
+      </w:r>
+      <w:r>
+        <w:t xml:space="preserve"> Because of this, each and every one of us have </w:t>
+      </w:r>
+      <w:r>
+        <w:t xml:space="preserve">a </w:t>
+      </w:r>
+      <w:r>
+        <w:t>different passion or Element.</w:t>
+      </w:r>
+      <w:r>
+        <w:t xml:space="preserve"> </w:t>
+      </w:r>
+      <w:r>
+        <w:t>(20-22)</w:t>
+      </w:r>
+    </w:p>
+    <w:p>
+      <w:r>
+        <w:t>His second principle states that “You create your own life”.</w:t>
+      </w:r>
+      <w:r>
+        <w:t xml:space="preserve"> Human beings are naturally creative, they shape culture. Imagination is said to be the act of creating something that is not present to our senses. So what is creativity? Imagination is integral to creativity, creativity can be seen as “applied imagination”</w:t>
+      </w:r>
+      <w:r>
+        <w:t xml:space="preserve"> (24).</w:t>
+      </w:r>
       <w:bookmarkStart w:id="0" w:name="_GoBack"/>
       <w:bookmarkEnd w:id="0"/>
-      <w:r>
-        <w:t xml:space="preserve">; vs </w:t>
-      </w:r>
-      <w:r>
-        <w:t>:</w:t>
-      </w:r>
-      <w:r>
-        <w:t xml:space="preserve"> </w:t>
-      </w:r>
-      <w:r>
-        <w:t>)</w:t>
-      </w:r>
     </w:p>
-    <w:p>
-      <w:r>
-        <w:t xml:space="preserve">How do you get </w:t>
-      </w:r>
-      <w:r>
-        <w:t>from working</w:t>
-      </w:r>
-      <w:r>
-        <w:t xml:space="preserve"> because you have to pay bills, feed yourself, and stay alive, to </w:t>
-      </w:r>
-      <w:r>
-        <w:t>working because you love your job and you feel that you never work a day In your life?</w:t>
-      </w:r>
-      <w:r>
-        <w:t xml:space="preserve"> In ot</w:t>
-      </w:r>
-      <w:r>
-        <w:t>her words, how do you find your</w:t>
-      </w:r>
-      <w:r>
-        <w:t xml:space="preserve"> </w:t>
-      </w:r>
-      <w:r>
-        <w:t>passion?</w:t>
-      </w:r>
-    </w:p>
-    <w:p/>
     <w:sectPr>
       <w:pgSz w:w="12240" w:h="15840"/>
       <w:pgMar w:top="1440" w:right="1440" w:bottom="1440" w:left="1440" w:header="720" w:footer="720" w:gutter="0"/>

</xml_diff>